<commit_message>
finish B. Kedudukan dan Peran PNS untuk Mendukung Terwujudnya Smart Governance
</commit_message>
<xml_diff>
--- a/bab iii.docx
+++ b/bab iii.docx
@@ -30,7 +30,343 @@
         <w:rPr>
           <w:rFonts w:ascii="Arial" w:hAnsi="Arial" w:cs="Arial"/>
         </w:rPr>
-        <w:t>Guna menegakkan amanat Pasal 4 dan Pasal 5 UU No. 5 Tahun 2014 tentang Aparatur Sipil Negara, Pemerintah menyelaraskan nilai-nilai dasar ASN. Keseragaman nilai ini juga menjadi strategi kunci dalam membangun budaya kerja yang unggul dan mentransformasi pengelolaan ASN ke arah </w:t>
+        <w:t xml:space="preserve">Guna </w:t>
+      </w:r>
+      <w:proofErr w:type="spellStart"/>
+      <w:r>
+        <w:rPr>
+          <w:rFonts w:ascii="Arial" w:hAnsi="Arial" w:cs="Arial"/>
+        </w:rPr>
+        <w:t>menegakkan</w:t>
+      </w:r>
+      <w:proofErr w:type="spellEnd"/>
+      <w:r>
+        <w:rPr>
+          <w:rFonts w:ascii="Arial" w:hAnsi="Arial" w:cs="Arial"/>
+        </w:rPr>
+        <w:t xml:space="preserve"> </w:t>
+      </w:r>
+      <w:proofErr w:type="spellStart"/>
+      <w:r>
+        <w:rPr>
+          <w:rFonts w:ascii="Arial" w:hAnsi="Arial" w:cs="Arial"/>
+        </w:rPr>
+        <w:t>amanat</w:t>
+      </w:r>
+      <w:proofErr w:type="spellEnd"/>
+      <w:r>
+        <w:rPr>
+          <w:rFonts w:ascii="Arial" w:hAnsi="Arial" w:cs="Arial"/>
+        </w:rPr>
+        <w:t xml:space="preserve"> Pasal 4 dan Pasal 5 UU No. 5 </w:t>
+      </w:r>
+      <w:proofErr w:type="spellStart"/>
+      <w:r>
+        <w:rPr>
+          <w:rFonts w:ascii="Arial" w:hAnsi="Arial" w:cs="Arial"/>
+        </w:rPr>
+        <w:t>Tahun</w:t>
+      </w:r>
+      <w:proofErr w:type="spellEnd"/>
+      <w:r>
+        <w:rPr>
+          <w:rFonts w:ascii="Arial" w:hAnsi="Arial" w:cs="Arial"/>
+        </w:rPr>
+        <w:t xml:space="preserve"> 2014 </w:t>
+      </w:r>
+      <w:proofErr w:type="spellStart"/>
+      <w:r>
+        <w:rPr>
+          <w:rFonts w:ascii="Arial" w:hAnsi="Arial" w:cs="Arial"/>
+        </w:rPr>
+        <w:t>tentang</w:t>
+      </w:r>
+      <w:proofErr w:type="spellEnd"/>
+      <w:r>
+        <w:rPr>
+          <w:rFonts w:ascii="Arial" w:hAnsi="Arial" w:cs="Arial"/>
+        </w:rPr>
+        <w:t xml:space="preserve"> </w:t>
+      </w:r>
+      <w:proofErr w:type="spellStart"/>
+      <w:r>
+        <w:rPr>
+          <w:rFonts w:ascii="Arial" w:hAnsi="Arial" w:cs="Arial"/>
+        </w:rPr>
+        <w:t>Aparatur</w:t>
+      </w:r>
+      <w:proofErr w:type="spellEnd"/>
+      <w:r>
+        <w:rPr>
+          <w:rFonts w:ascii="Arial" w:hAnsi="Arial" w:cs="Arial"/>
+        </w:rPr>
+        <w:t xml:space="preserve"> </w:t>
+      </w:r>
+      <w:proofErr w:type="spellStart"/>
+      <w:r>
+        <w:rPr>
+          <w:rFonts w:ascii="Arial" w:hAnsi="Arial" w:cs="Arial"/>
+        </w:rPr>
+        <w:t>Sipil</w:t>
+      </w:r>
+      <w:proofErr w:type="spellEnd"/>
+      <w:r>
+        <w:rPr>
+          <w:rFonts w:ascii="Arial" w:hAnsi="Arial" w:cs="Arial"/>
+        </w:rPr>
+        <w:t xml:space="preserve"> Negara, </w:t>
+      </w:r>
+      <w:proofErr w:type="spellStart"/>
+      <w:r>
+        <w:rPr>
+          <w:rFonts w:ascii="Arial" w:hAnsi="Arial" w:cs="Arial"/>
+        </w:rPr>
+        <w:t>Pemerintah</w:t>
+      </w:r>
+      <w:proofErr w:type="spellEnd"/>
+      <w:r>
+        <w:rPr>
+          <w:rFonts w:ascii="Arial" w:hAnsi="Arial" w:cs="Arial"/>
+        </w:rPr>
+        <w:t xml:space="preserve"> </w:t>
+      </w:r>
+      <w:proofErr w:type="spellStart"/>
+      <w:r>
+        <w:rPr>
+          <w:rFonts w:ascii="Arial" w:hAnsi="Arial" w:cs="Arial"/>
+        </w:rPr>
+        <w:t>menyelaraskan</w:t>
+      </w:r>
+      <w:proofErr w:type="spellEnd"/>
+      <w:r>
+        <w:rPr>
+          <w:rFonts w:ascii="Arial" w:hAnsi="Arial" w:cs="Arial"/>
+        </w:rPr>
+        <w:t xml:space="preserve"> </w:t>
+      </w:r>
+      <w:proofErr w:type="spellStart"/>
+      <w:r>
+        <w:rPr>
+          <w:rFonts w:ascii="Arial" w:hAnsi="Arial" w:cs="Arial"/>
+        </w:rPr>
+        <w:t>nilai-nilai</w:t>
+      </w:r>
+      <w:proofErr w:type="spellEnd"/>
+      <w:r>
+        <w:rPr>
+          <w:rFonts w:ascii="Arial" w:hAnsi="Arial" w:cs="Arial"/>
+        </w:rPr>
+        <w:t xml:space="preserve"> </w:t>
+      </w:r>
+      <w:proofErr w:type="spellStart"/>
+      <w:r>
+        <w:rPr>
+          <w:rFonts w:ascii="Arial" w:hAnsi="Arial" w:cs="Arial"/>
+        </w:rPr>
+        <w:t>dasar</w:t>
+      </w:r>
+      <w:proofErr w:type="spellEnd"/>
+      <w:r>
+        <w:rPr>
+          <w:rFonts w:ascii="Arial" w:hAnsi="Arial" w:cs="Arial"/>
+        </w:rPr>
+        <w:t xml:space="preserve"> ASN. </w:t>
+      </w:r>
+      <w:proofErr w:type="spellStart"/>
+      <w:r>
+        <w:rPr>
+          <w:rFonts w:ascii="Arial" w:hAnsi="Arial" w:cs="Arial"/>
+        </w:rPr>
+        <w:t>Keseragaman</w:t>
+      </w:r>
+      <w:proofErr w:type="spellEnd"/>
+      <w:r>
+        <w:rPr>
+          <w:rFonts w:ascii="Arial" w:hAnsi="Arial" w:cs="Arial"/>
+        </w:rPr>
+        <w:t xml:space="preserve"> </w:t>
+      </w:r>
+      <w:proofErr w:type="spellStart"/>
+      <w:r>
+        <w:rPr>
+          <w:rFonts w:ascii="Arial" w:hAnsi="Arial" w:cs="Arial"/>
+        </w:rPr>
+        <w:t>nilai</w:t>
+      </w:r>
+      <w:proofErr w:type="spellEnd"/>
+      <w:r>
+        <w:rPr>
+          <w:rFonts w:ascii="Arial" w:hAnsi="Arial" w:cs="Arial"/>
+        </w:rPr>
+        <w:t xml:space="preserve"> </w:t>
+      </w:r>
+      <w:proofErr w:type="spellStart"/>
+      <w:r>
+        <w:rPr>
+          <w:rFonts w:ascii="Arial" w:hAnsi="Arial" w:cs="Arial"/>
+        </w:rPr>
+        <w:t>ini</w:t>
+      </w:r>
+      <w:proofErr w:type="spellEnd"/>
+      <w:r>
+        <w:rPr>
+          <w:rFonts w:ascii="Arial" w:hAnsi="Arial" w:cs="Arial"/>
+        </w:rPr>
+        <w:t xml:space="preserve"> juga </w:t>
+      </w:r>
+      <w:proofErr w:type="spellStart"/>
+      <w:r>
+        <w:rPr>
+          <w:rFonts w:ascii="Arial" w:hAnsi="Arial" w:cs="Arial"/>
+        </w:rPr>
+        <w:t>menjadi</w:t>
+      </w:r>
+      <w:proofErr w:type="spellEnd"/>
+      <w:r>
+        <w:rPr>
+          <w:rFonts w:ascii="Arial" w:hAnsi="Arial" w:cs="Arial"/>
+        </w:rPr>
+        <w:t xml:space="preserve"> strategi </w:t>
+      </w:r>
+      <w:proofErr w:type="spellStart"/>
+      <w:r>
+        <w:rPr>
+          <w:rFonts w:ascii="Arial" w:hAnsi="Arial" w:cs="Arial"/>
+        </w:rPr>
+        <w:t>kunci</w:t>
+      </w:r>
+      <w:proofErr w:type="spellEnd"/>
+      <w:r>
+        <w:rPr>
+          <w:rFonts w:ascii="Arial" w:hAnsi="Arial" w:cs="Arial"/>
+        </w:rPr>
+        <w:t xml:space="preserve"> </w:t>
+      </w:r>
+      <w:proofErr w:type="spellStart"/>
+      <w:r>
+        <w:rPr>
+          <w:rFonts w:ascii="Arial" w:hAnsi="Arial" w:cs="Arial"/>
+        </w:rPr>
+        <w:t>dalam</w:t>
+      </w:r>
+      <w:proofErr w:type="spellEnd"/>
+      <w:r>
+        <w:rPr>
+          <w:rFonts w:ascii="Arial" w:hAnsi="Arial" w:cs="Arial"/>
+        </w:rPr>
+        <w:t xml:space="preserve"> </w:t>
+      </w:r>
+      <w:proofErr w:type="spellStart"/>
+      <w:r>
+        <w:rPr>
+          <w:rFonts w:ascii="Arial" w:hAnsi="Arial" w:cs="Arial"/>
+        </w:rPr>
+        <w:t>membangun</w:t>
+      </w:r>
+      <w:proofErr w:type="spellEnd"/>
+      <w:r>
+        <w:rPr>
+          <w:rFonts w:ascii="Arial" w:hAnsi="Arial" w:cs="Arial"/>
+        </w:rPr>
+        <w:t xml:space="preserve"> </w:t>
+      </w:r>
+      <w:proofErr w:type="spellStart"/>
+      <w:r>
+        <w:rPr>
+          <w:rFonts w:ascii="Arial" w:hAnsi="Arial" w:cs="Arial"/>
+        </w:rPr>
+        <w:t>budaya</w:t>
+      </w:r>
+      <w:proofErr w:type="spellEnd"/>
+      <w:r>
+        <w:rPr>
+          <w:rFonts w:ascii="Arial" w:hAnsi="Arial" w:cs="Arial"/>
+        </w:rPr>
+        <w:t xml:space="preserve"> </w:t>
+      </w:r>
+      <w:proofErr w:type="spellStart"/>
+      <w:r>
+        <w:rPr>
+          <w:rFonts w:ascii="Arial" w:hAnsi="Arial" w:cs="Arial"/>
+        </w:rPr>
+        <w:t>kerja</w:t>
+      </w:r>
+      <w:proofErr w:type="spellEnd"/>
+      <w:r>
+        <w:rPr>
+          <w:rFonts w:ascii="Arial" w:hAnsi="Arial" w:cs="Arial"/>
+        </w:rPr>
+        <w:t xml:space="preserve"> yang </w:t>
+      </w:r>
+      <w:proofErr w:type="spellStart"/>
+      <w:r>
+        <w:rPr>
+          <w:rFonts w:ascii="Arial" w:hAnsi="Arial" w:cs="Arial"/>
+        </w:rPr>
+        <w:t>unggul</w:t>
+      </w:r>
+      <w:proofErr w:type="spellEnd"/>
+      <w:r>
+        <w:rPr>
+          <w:rFonts w:ascii="Arial" w:hAnsi="Arial" w:cs="Arial"/>
+        </w:rPr>
+        <w:t xml:space="preserve"> dan </w:t>
+      </w:r>
+      <w:proofErr w:type="spellStart"/>
+      <w:r>
+        <w:rPr>
+          <w:rFonts w:ascii="Arial" w:hAnsi="Arial" w:cs="Arial"/>
+        </w:rPr>
+        <w:t>mentransformasi</w:t>
+      </w:r>
+      <w:proofErr w:type="spellEnd"/>
+      <w:r>
+        <w:rPr>
+          <w:rFonts w:ascii="Arial" w:hAnsi="Arial" w:cs="Arial"/>
+        </w:rPr>
+        <w:t xml:space="preserve"> </w:t>
+      </w:r>
+      <w:proofErr w:type="spellStart"/>
+      <w:r>
+        <w:rPr>
+          <w:rFonts w:ascii="Arial" w:hAnsi="Arial" w:cs="Arial"/>
+        </w:rPr>
+        <w:t>pengelolaan</w:t>
+      </w:r>
+      <w:proofErr w:type="spellEnd"/>
+      <w:r>
+        <w:rPr>
+          <w:rFonts w:ascii="Arial" w:hAnsi="Arial" w:cs="Arial"/>
+        </w:rPr>
+        <w:t xml:space="preserve"> ASN </w:t>
+      </w:r>
+      <w:proofErr w:type="spellStart"/>
+      <w:r>
+        <w:rPr>
+          <w:rFonts w:ascii="Arial" w:hAnsi="Arial" w:cs="Arial"/>
+        </w:rPr>
+        <w:t>ke</w:t>
+      </w:r>
+      <w:proofErr w:type="spellEnd"/>
+      <w:r>
+        <w:rPr>
+          <w:rFonts w:ascii="Arial" w:hAnsi="Arial" w:cs="Arial"/>
+        </w:rPr>
+        <w:t xml:space="preserve"> </w:t>
+      </w:r>
+      <w:proofErr w:type="spellStart"/>
+      <w:r>
+        <w:rPr>
+          <w:rFonts w:ascii="Arial" w:hAnsi="Arial" w:cs="Arial"/>
+        </w:rPr>
+        <w:t>arah</w:t>
+      </w:r>
+      <w:proofErr w:type="spellEnd"/>
+      <w:r>
+        <w:rPr>
+          <w:rFonts w:ascii="Arial" w:hAnsi="Arial" w:cs="Arial"/>
+        </w:rPr>
+        <w:t> </w:t>
       </w:r>
       <w:r>
         <w:rPr>
@@ -399,20 +735,12 @@
           <w:lang w:val="sv-SE"/>
         </w:rPr>
       </w:pPr>
-    </w:p>
-    <w:p>
-      <w:pPr>
-        <w:spacing w:after="0" w:line="360" w:lineRule="auto"/>
-        <w:rPr>
-          <w:rFonts w:ascii="Arial" w:hAnsi="Arial" w:cs="Arial"/>
-          <w:lang w:val="sv-SE"/>
-        </w:rPr>
-      </w:pPr>
-      <w:r>
-        <w:rPr>
-          <w:rFonts w:ascii="Arial" w:hAnsi="Arial" w:cs="Arial"/>
-          <w:lang w:val="sv-SE"/>
-        </w:rPr>
+      <w:r>
+        <w:rPr>
+          <w:rFonts w:ascii="Arial" w:hAnsi="Arial" w:cs="Arial"/>
+          <w:lang w:val="sv-SE"/>
+        </w:rPr>
+        <w:lastRenderedPageBreak/>
         <w:t xml:space="preserve">B. </w:t>
       </w:r>
       <w:r>
@@ -464,8 +792,116 @@
           <w:rFonts w:ascii="Arial" w:hAnsi="Arial" w:cs="Arial"/>
           <w:lang w:val="sv-SE"/>
         </w:rPr>
+        <w:t>Manajemen Aparatur Sipil Negara (ASN) di Indonesia mengalami transformasi fundamental dengan disahkannya Undang-Undang Nomor 20 Tahun 2023 tentang Aparatur Sipil Negara (UU ASN). Sebagai payung hukum utama, UU ini memperkuat fondasi Sistem Merit secara menyeluruh dengan menetapkan pengawasan yang lebih ketat, menata ulang status tenaga honorer, menegaskan batas usia pensiun yang berbeda berdasarkan jenjang jabatan, serta memperjelas komposisi ASN yang terdiri dari Pegawai Negeri Sipil (PNS) dan Pegawai Pemerintah dengan Perjanjian Kerja (PPPK). Keberadaan UU ini menuntut penyesuaian dalam peraturan pelaksana di bawahnya untuk memastikan keselarasan dalam implementasi, termasuk dalam hal manajemen teknis kepegawaian.</w:t>
+      </w:r>
+    </w:p>
+    <w:p>
+      <w:pPr>
+        <w:spacing w:after="0" w:line="360" w:lineRule="auto"/>
+        <w:rPr>
+          <w:rFonts w:ascii="Arial" w:hAnsi="Arial" w:cs="Arial"/>
+          <w:lang w:val="sv-SE"/>
+        </w:rPr>
+      </w:pPr>
+    </w:p>
+    <w:p>
+      <w:pPr>
+        <w:spacing w:after="0" w:line="360" w:lineRule="auto"/>
+        <w:rPr>
+          <w:rFonts w:ascii="Arial" w:hAnsi="Arial" w:cs="Arial"/>
+          <w:lang w:val="sv-SE"/>
+        </w:rPr>
+      </w:pPr>
+      <w:r>
+        <w:rPr>
+          <w:rFonts w:ascii="Arial" w:hAnsi="Arial" w:cs="Arial"/>
+          <w:lang w:val="sv-SE"/>
+        </w:rPr>
+        <w:t>Penyesuaian tersebut telah dimulai sebelumnya melalui Peraturan Pemerintah Nomor 17 Tahun 2020 tentang Perubahan atas PP No. 11 Tahun 2017 tentang Manajemen PNS. PP ini berperan sebagai instrumen teknis untuk menyempurnakan operasionalisasi manajemen ASN dengan mengatur hal-hal spesifik seperti pendelegasian wewenang, mutasi untuk Jabatan Pimpinan Tinggi, dan yang terpenting, penyesuaian Batas Usia Pensiun (BUP) untuk Pejabat Fungsional. Dengan demikian, PP No. 17 Tahun 2020 berfungsi sebagai jembatan yang menerjemahkan prinsip-prinsip strategis dalam UU ASN ke dalam langkah-langkah operasional yang dapat dilaksanakan oleh instansi pemerintah.</w:t>
+      </w:r>
+    </w:p>
+    <w:p>
+      <w:pPr>
+        <w:spacing w:after="0" w:line="360" w:lineRule="auto"/>
+        <w:rPr>
+          <w:rFonts w:ascii="Arial" w:hAnsi="Arial" w:cs="Arial"/>
+          <w:lang w:val="sv-SE"/>
+        </w:rPr>
+      </w:pPr>
+    </w:p>
+    <w:p>
+      <w:pPr>
+        <w:spacing w:after="0" w:line="360" w:lineRule="auto"/>
+        <w:rPr>
+          <w:rFonts w:ascii="Arial" w:hAnsi="Arial" w:cs="Arial"/>
+          <w:lang w:val="sv-SE"/>
+        </w:rPr>
+      </w:pPr>
+      <w:r>
+        <w:rPr>
+          <w:rFonts w:ascii="Arial" w:hAnsi="Arial" w:cs="Arial"/>
+          <w:lang w:val="sv-SE"/>
+        </w:rPr>
+        <w:t>Harmonisasi antara kerangka strategis UU ASN dan instrumen teknis PP No. 17 Tahun 2020 pada akhirnya bermuara pada terwujudnya Smart ASN, yang merupakan agenda digitalisasi manajemen ASN. Transformasi digital ini mencakup seluruh siklus manajemen ASN, mulai dari rekrutmen, penggajian, penilaian kinerja, hingga pengembangan kompetensi, yang bertujuan untuk menciptakan tata kelola ASN yang lebih transparan, akuntabel, dan efisien. Melalui Smart ASN, prinsip-prinsip Sistem Merit yang diamanatkan oleh UU ASN dan dioperasionalkan oleh berbagai Peraturan Pemerintah dapat diterapkan secara lebih objektif dan terukur, sehingga pada akhirnya melahirkan birokrasi yang profesional dan berorientasi pada pelayanan publik yang prima.</w:t>
+      </w:r>
+    </w:p>
+    <w:p>
+      <w:pPr>
+        <w:spacing w:after="0" w:line="360" w:lineRule="auto"/>
+        <w:rPr>
+          <w:rFonts w:ascii="Arial" w:hAnsi="Arial" w:cs="Arial"/>
+          <w:lang w:val="sv-SE"/>
+        </w:rPr>
+      </w:pPr>
+    </w:p>
+    <w:p>
+      <w:pPr>
+        <w:rPr>
+          <w:rFonts w:ascii="Arial" w:hAnsi="Arial" w:cs="Arial"/>
+          <w:lang w:val="sv-SE"/>
+        </w:rPr>
+      </w:pPr>
+      <w:r>
+        <w:rPr>
+          <w:rFonts w:ascii="Arial" w:hAnsi="Arial" w:cs="Arial"/>
+          <w:lang w:val="sv-SE"/>
+        </w:rPr>
+        <w:br w:type="page"/>
+      </w:r>
+    </w:p>
+    <w:p>
+      <w:pPr>
+        <w:spacing w:after="0" w:line="360" w:lineRule="auto"/>
+        <w:rPr>
+          <w:rFonts w:ascii="Arial" w:hAnsi="Arial" w:cs="Arial"/>
+          <w:lang w:val="sv-SE"/>
+        </w:rPr>
+      </w:pPr>
+      <w:r>
+        <w:rPr>
+          <w:rFonts w:ascii="Arial" w:hAnsi="Arial" w:cs="Arial"/>
+          <w:lang w:val="sv-SE"/>
+        </w:rPr>
         <w:t>C. Analisis Penetapan Isu</w:t>
       </w:r>
+    </w:p>
+    <w:p>
+      <w:pPr>
+        <w:spacing w:after="0" w:line="360" w:lineRule="auto"/>
+        <w:rPr>
+          <w:rFonts w:ascii="Arial" w:hAnsi="Arial" w:cs="Arial"/>
+          <w:lang w:val="sv-SE"/>
+        </w:rPr>
+      </w:pPr>
+    </w:p>
+    <w:p>
+      <w:pPr>
+        <w:spacing w:after="0" w:line="360" w:lineRule="auto"/>
+        <w:rPr>
+          <w:rFonts w:ascii="Arial" w:hAnsi="Arial" w:cs="Arial"/>
+          <w:lang w:val="sv-SE"/>
+        </w:rPr>
+      </w:pPr>
     </w:p>
     <w:p>
       <w:pPr>

</xml_diff>

<commit_message>
finish C. Analisis Penetapan Isu 1. Identifikasi Isu
</commit_message>
<xml_diff>
--- a/bab iii.docx
+++ b/bab iii.docx
@@ -885,6 +885,945 @@
         <w:t>C. Analisis Penetapan Isu</w:t>
       </w:r>
     </w:p>
+    <w:p>
+      <w:pPr>
+        <w:spacing w:after="0" w:line="360" w:lineRule="auto"/>
+        <w:rPr>
+          <w:rFonts w:ascii="Arial" w:hAnsi="Arial" w:cs="Arial"/>
+          <w:lang w:val="sv-SE"/>
+        </w:rPr>
+      </w:pPr>
+      <w:r>
+        <w:rPr>
+          <w:rFonts w:ascii="Arial" w:hAnsi="Arial" w:cs="Arial"/>
+          <w:lang w:val="sv-SE"/>
+        </w:rPr>
+        <w:t>Analisis penetapan isu merupakan proses mengidentifikasi isu, mendeskripsikan isu</w:t>
+      </w:r>
+      <w:r>
+        <w:rPr>
+          <w:rFonts w:ascii="Arial" w:hAnsi="Arial" w:cs="Arial"/>
+          <w:lang w:val="sv-SE"/>
+        </w:rPr>
+        <w:t xml:space="preserve"> </w:t>
+      </w:r>
+      <w:r>
+        <w:rPr>
+          <w:rFonts w:ascii="Arial" w:hAnsi="Arial" w:cs="Arial"/>
+          <w:lang w:val="sv-SE"/>
+        </w:rPr>
+        <w:t>dan</w:t>
+      </w:r>
+      <w:r>
+        <w:rPr>
+          <w:rFonts w:ascii="Arial" w:hAnsi="Arial" w:cs="Arial"/>
+          <w:lang w:val="sv-SE"/>
+        </w:rPr>
+        <w:t xml:space="preserve"> </w:t>
+      </w:r>
+      <w:r>
+        <w:rPr>
+          <w:rFonts w:ascii="Arial" w:hAnsi="Arial" w:cs="Arial"/>
+          <w:lang w:val="sv-SE"/>
+        </w:rPr>
+        <w:t>menetapkan isu.</w:t>
+      </w:r>
+      <w:r>
+        <w:rPr>
+          <w:rFonts w:ascii="Arial" w:hAnsi="Arial" w:cs="Arial"/>
+          <w:lang w:val="sv-SE"/>
+        </w:rPr>
+        <w:t xml:space="preserve"> </w:t>
+      </w:r>
+      <w:r>
+        <w:rPr>
+          <w:rFonts w:ascii="Arial" w:hAnsi="Arial" w:cs="Arial"/>
+          <w:lang w:val="sv-SE"/>
+        </w:rPr>
+        <w:t>Selama kurang lebih dua bulan kami bekerja di lingkungan Disminpersau, kami menemukan beberapa isu</w:t>
+      </w:r>
+      <w:r>
+        <w:rPr>
+          <w:rFonts w:ascii="Arial" w:hAnsi="Arial" w:cs="Arial"/>
+          <w:lang w:val="sv-SE"/>
+        </w:rPr>
+        <w:t xml:space="preserve"> yang dijelaskan pada tabel di bawah.</w:t>
+      </w:r>
+      <w:r>
+        <w:rPr>
+          <w:rFonts w:ascii="Arial" w:hAnsi="Arial" w:cs="Arial"/>
+          <w:lang w:val="sv-SE"/>
+        </w:rPr>
+        <w:br/>
+      </w:r>
+    </w:p>
+    <w:p>
+      <w:pPr>
+        <w:spacing w:after="0" w:line="360" w:lineRule="auto"/>
+        <w:rPr>
+          <w:rFonts w:ascii="Arial" w:hAnsi="Arial" w:cs="Arial"/>
+          <w:lang w:val="sv-SE"/>
+        </w:rPr>
+      </w:pPr>
+      <w:r>
+        <w:rPr>
+          <w:rFonts w:ascii="Arial" w:hAnsi="Arial" w:cs="Arial"/>
+          <w:lang w:val="sv-SE"/>
+        </w:rPr>
+        <w:t>1. Identifikasi Isu</w:t>
+      </w:r>
+    </w:p>
+    <w:tbl>
+      <w:tblPr>
+        <w:tblStyle w:val="TableGrid"/>
+        <w:tblW w:w="0" w:type="auto"/>
+        <w:tblLook w:val="04A0" w:firstRow="1" w:lastRow="0" w:firstColumn="1" w:lastColumn="0" w:noHBand="0" w:noVBand="1"/>
+      </w:tblPr>
+      <w:tblGrid>
+        <w:gridCol w:w="498"/>
+        <w:gridCol w:w="1043"/>
+        <w:gridCol w:w="2362"/>
+        <w:gridCol w:w="2269"/>
+        <w:gridCol w:w="2844"/>
+      </w:tblGrid>
+      <w:tr>
+        <w:tc>
+          <w:tcPr>
+            <w:tcW w:w="0" w:type="auto"/>
+            <w:vAlign w:val="center"/>
+          </w:tcPr>
+          <w:p>
+            <w:pPr>
+              <w:spacing w:line="360" w:lineRule="auto"/>
+              <w:jc w:val="center"/>
+              <w:rPr>
+                <w:rFonts w:ascii="Arial" w:hAnsi="Arial" w:cs="Arial"/>
+                <w:lang w:val="sv-SE"/>
+              </w:rPr>
+            </w:pPr>
+            <w:r>
+              <w:rPr>
+                <w:rFonts w:ascii="Arial" w:hAnsi="Arial" w:cs="Arial"/>
+                <w:lang w:val="sv-SE"/>
+              </w:rPr>
+              <w:t>No</w:t>
+            </w:r>
+          </w:p>
+        </w:tc>
+        <w:tc>
+          <w:tcPr>
+            <w:tcW w:w="0" w:type="auto"/>
+            <w:vAlign w:val="center"/>
+          </w:tcPr>
+          <w:p>
+            <w:pPr>
+              <w:spacing w:line="360" w:lineRule="auto"/>
+              <w:jc w:val="center"/>
+              <w:rPr>
+                <w:rFonts w:ascii="Arial" w:hAnsi="Arial" w:cs="Arial"/>
+                <w:lang w:val="sv-SE"/>
+              </w:rPr>
+            </w:pPr>
+            <w:r>
+              <w:rPr>
+                <w:rFonts w:ascii="Arial" w:hAnsi="Arial" w:cs="Arial"/>
+                <w:lang w:val="sv-SE"/>
+              </w:rPr>
+              <w:t>Tugas dan Fungsi</w:t>
+            </w:r>
+          </w:p>
+        </w:tc>
+        <w:tc>
+          <w:tcPr>
+            <w:tcW w:w="0" w:type="auto"/>
+            <w:vAlign w:val="center"/>
+          </w:tcPr>
+          <w:p>
+            <w:pPr>
+              <w:spacing w:line="360" w:lineRule="auto"/>
+              <w:jc w:val="center"/>
+              <w:rPr>
+                <w:rFonts w:ascii="Arial" w:hAnsi="Arial" w:cs="Arial"/>
+                <w:lang w:val="sv-SE"/>
+              </w:rPr>
+            </w:pPr>
+            <w:r>
+              <w:rPr>
+                <w:rFonts w:ascii="Arial" w:hAnsi="Arial" w:cs="Arial"/>
+                <w:lang w:val="sv-SE"/>
+              </w:rPr>
+              <w:t>Kondisi Saat Ini</w:t>
+            </w:r>
+          </w:p>
+        </w:tc>
+        <w:tc>
+          <w:tcPr>
+            <w:tcW w:w="0" w:type="auto"/>
+            <w:vAlign w:val="center"/>
+          </w:tcPr>
+          <w:p>
+            <w:pPr>
+              <w:spacing w:line="360" w:lineRule="auto"/>
+              <w:jc w:val="center"/>
+              <w:rPr>
+                <w:rFonts w:ascii="Arial" w:hAnsi="Arial" w:cs="Arial"/>
+                <w:lang w:val="sv-SE"/>
+              </w:rPr>
+            </w:pPr>
+            <w:r>
+              <w:rPr>
+                <w:rFonts w:ascii="Arial" w:hAnsi="Arial" w:cs="Arial"/>
+                <w:lang w:val="sv-SE"/>
+              </w:rPr>
+              <w:t>Kondisi yang Diharapkan</w:t>
+            </w:r>
+          </w:p>
+        </w:tc>
+        <w:tc>
+          <w:tcPr>
+            <w:tcW w:w="0" w:type="auto"/>
+            <w:vAlign w:val="center"/>
+          </w:tcPr>
+          <w:p>
+            <w:pPr>
+              <w:spacing w:line="360" w:lineRule="auto"/>
+              <w:jc w:val="center"/>
+              <w:rPr>
+                <w:rFonts w:ascii="Arial" w:hAnsi="Arial" w:cs="Arial"/>
+                <w:lang w:val="sv-SE"/>
+              </w:rPr>
+            </w:pPr>
+            <w:r>
+              <w:rPr>
+                <w:rFonts w:ascii="Arial" w:hAnsi="Arial" w:cs="Arial"/>
+                <w:lang w:val="sv-SE"/>
+              </w:rPr>
+              <w:t>Rumusan Isu</w:t>
+            </w:r>
+          </w:p>
+        </w:tc>
+      </w:tr>
+      <w:tr>
+        <w:tc>
+          <w:tcPr>
+            <w:tcW w:w="0" w:type="auto"/>
+            <w:vAlign w:val="center"/>
+          </w:tcPr>
+          <w:p>
+            <w:pPr>
+              <w:spacing w:line="360" w:lineRule="auto"/>
+              <w:jc w:val="center"/>
+              <w:rPr>
+                <w:rFonts w:ascii="Arial" w:hAnsi="Arial" w:cs="Arial"/>
+                <w:lang w:val="sv-SE"/>
+              </w:rPr>
+            </w:pPr>
+            <w:r>
+              <w:rPr>
+                <w:rFonts w:ascii="Arial" w:hAnsi="Arial" w:cs="Arial"/>
+                <w:lang w:val="sv-SE"/>
+              </w:rPr>
+              <w:t>1</w:t>
+            </w:r>
+          </w:p>
+        </w:tc>
+        <w:tc>
+          <w:tcPr>
+            <w:tcW w:w="0" w:type="auto"/>
+            <w:vAlign w:val="center"/>
+          </w:tcPr>
+          <w:p>
+            <w:pPr>
+              <w:spacing w:line="360" w:lineRule="auto"/>
+              <w:jc w:val="center"/>
+              <w:rPr>
+                <w:rFonts w:ascii="Arial" w:hAnsi="Arial" w:cs="Arial"/>
+                <w:lang w:val="sv-SE"/>
+              </w:rPr>
+            </w:pPr>
+            <w:r>
+              <w:rPr>
+                <w:rFonts w:ascii="Arial" w:hAnsi="Arial" w:cs="Arial"/>
+                <w:lang w:val="sv-SE"/>
+              </w:rPr>
+              <w:t>Unit kerja</w:t>
+            </w:r>
+          </w:p>
+        </w:tc>
+        <w:tc>
+          <w:tcPr>
+            <w:tcW w:w="0" w:type="auto"/>
+            <w:vAlign w:val="center"/>
+          </w:tcPr>
+          <w:p>
+            <w:pPr>
+              <w:spacing w:line="360" w:lineRule="auto"/>
+              <w:rPr>
+                <w:rFonts w:ascii="Arial" w:hAnsi="Arial" w:cs="Arial"/>
+                <w:lang w:val="sv-SE"/>
+              </w:rPr>
+            </w:pPr>
+            <w:r>
+              <w:rPr>
+                <w:rFonts w:ascii="Arial" w:hAnsi="Arial" w:cs="Arial"/>
+                <w:lang w:val="sv-SE"/>
+              </w:rPr>
+              <w:t>Ada kendala ketika mencari arsip dokumen disposisi</w:t>
+            </w:r>
+          </w:p>
+        </w:tc>
+        <w:tc>
+          <w:tcPr>
+            <w:tcW w:w="0" w:type="auto"/>
+            <w:vAlign w:val="center"/>
+          </w:tcPr>
+          <w:p>
+            <w:pPr>
+              <w:spacing w:line="360" w:lineRule="auto"/>
+              <w:rPr>
+                <w:rFonts w:ascii="Arial" w:hAnsi="Arial" w:cs="Arial"/>
+                <w:lang w:val="sv-SE"/>
+              </w:rPr>
+            </w:pPr>
+            <w:r>
+              <w:rPr>
+                <w:rFonts w:ascii="Arial" w:hAnsi="Arial" w:cs="Arial"/>
+                <w:lang w:val="sv-SE"/>
+              </w:rPr>
+              <w:t xml:space="preserve">Tidak ada kendala </w:t>
+            </w:r>
+            <w:r>
+              <w:rPr>
+                <w:rFonts w:ascii="Arial" w:hAnsi="Arial" w:cs="Arial"/>
+                <w:lang w:val="sv-SE"/>
+              </w:rPr>
+              <w:t>ketika mencari arsip dokumen disposisi</w:t>
+            </w:r>
+          </w:p>
+        </w:tc>
+        <w:tc>
+          <w:tcPr>
+            <w:tcW w:w="0" w:type="auto"/>
+            <w:vAlign w:val="center"/>
+          </w:tcPr>
+          <w:p>
+            <w:pPr>
+              <w:spacing w:line="360" w:lineRule="auto"/>
+              <w:rPr>
+                <w:rFonts w:ascii="Arial" w:hAnsi="Arial" w:cs="Arial"/>
+                <w:lang w:val="sv-SE"/>
+              </w:rPr>
+            </w:pPr>
+            <w:r>
+              <w:rPr>
+                <w:rFonts w:ascii="Arial" w:hAnsi="Arial" w:cs="Arial"/>
+                <w:lang w:val="sv-SE"/>
+              </w:rPr>
+              <w:t xml:space="preserve">Belum ada arsip digital dari dokumen </w:t>
+            </w:r>
+            <w:r>
+              <w:rPr>
+                <w:rFonts w:ascii="Arial" w:hAnsi="Arial" w:cs="Arial"/>
+                <w:lang w:val="sv-SE"/>
+              </w:rPr>
+              <w:t>disposisi</w:t>
+            </w:r>
+            <w:r>
+              <w:rPr>
+                <w:rFonts w:ascii="Arial" w:hAnsi="Arial" w:cs="Arial"/>
+                <w:lang w:val="sv-SE"/>
+              </w:rPr>
+              <w:t xml:space="preserve"> di lingkungan Sudbisminbata</w:t>
+            </w:r>
+          </w:p>
+        </w:tc>
+      </w:tr>
+      <w:tr>
+        <w:tc>
+          <w:tcPr>
+            <w:tcW w:w="0" w:type="auto"/>
+            <w:gridSpan w:val="5"/>
+            <w:vAlign w:val="center"/>
+          </w:tcPr>
+          <w:p>
+            <w:pPr>
+              <w:spacing w:line="360" w:lineRule="auto"/>
+              <w:jc w:val="center"/>
+              <w:rPr>
+                <w:rFonts w:ascii="Arial" w:hAnsi="Arial" w:cs="Arial"/>
+                <w:lang w:val="sv-SE"/>
+              </w:rPr>
+            </w:pPr>
+            <w:r>
+              <w:rPr>
+                <w:rFonts w:ascii="Arial" w:hAnsi="Arial" w:cs="Arial"/>
+                <w:lang w:val="sv-SE"/>
+              </w:rPr>
+              <w:t>Bukti Pendukung</w:t>
+            </w:r>
+          </w:p>
+        </w:tc>
+      </w:tr>
+      <w:tr>
+        <w:tc>
+          <w:tcPr>
+            <w:tcW w:w="0" w:type="auto"/>
+            <w:gridSpan w:val="5"/>
+            <w:vAlign w:val="center"/>
+          </w:tcPr>
+          <w:p>
+            <w:pPr>
+              <w:spacing w:line="360" w:lineRule="auto"/>
+              <w:jc w:val="center"/>
+              <w:rPr>
+                <w:rFonts w:ascii="Arial" w:hAnsi="Arial" w:cs="Arial"/>
+                <w:lang w:val="sv-SE"/>
+              </w:rPr>
+            </w:pPr>
+            <w:r>
+              <w:rPr>
+                <w:rFonts w:ascii="Arial" w:hAnsi="Arial" w:cs="Arial"/>
+                <w:lang w:val="sv-SE"/>
+              </w:rPr>
+              <w:t>Foto</w:t>
+            </w:r>
+          </w:p>
+        </w:tc>
+      </w:tr>
+      <w:tr>
+        <w:tc>
+          <w:tcPr>
+            <w:tcW w:w="0" w:type="auto"/>
+            <w:vAlign w:val="center"/>
+          </w:tcPr>
+          <w:p>
+            <w:pPr>
+              <w:spacing w:line="360" w:lineRule="auto"/>
+              <w:jc w:val="center"/>
+              <w:rPr>
+                <w:rFonts w:ascii="Arial" w:hAnsi="Arial" w:cs="Arial"/>
+                <w:lang w:val="sv-SE"/>
+              </w:rPr>
+            </w:pPr>
+            <w:r>
+              <w:rPr>
+                <w:rFonts w:ascii="Arial" w:hAnsi="Arial" w:cs="Arial"/>
+                <w:lang w:val="sv-SE"/>
+              </w:rPr>
+              <w:t>2</w:t>
+            </w:r>
+          </w:p>
+        </w:tc>
+        <w:tc>
+          <w:tcPr>
+            <w:tcW w:w="0" w:type="auto"/>
+            <w:vAlign w:val="center"/>
+          </w:tcPr>
+          <w:p>
+            <w:pPr>
+              <w:spacing w:line="360" w:lineRule="auto"/>
+              <w:jc w:val="center"/>
+              <w:rPr>
+                <w:rFonts w:ascii="Arial" w:hAnsi="Arial" w:cs="Arial"/>
+                <w:lang w:val="sv-SE"/>
+              </w:rPr>
+            </w:pPr>
+            <w:r>
+              <w:rPr>
+                <w:rFonts w:ascii="Arial" w:hAnsi="Arial" w:cs="Arial"/>
+                <w:lang w:val="sv-SE"/>
+              </w:rPr>
+              <w:t>Unit kerja</w:t>
+            </w:r>
+          </w:p>
+        </w:tc>
+        <w:tc>
+          <w:tcPr>
+            <w:tcW w:w="0" w:type="auto"/>
+            <w:vAlign w:val="center"/>
+          </w:tcPr>
+          <w:p>
+            <w:pPr>
+              <w:spacing w:line="360" w:lineRule="auto"/>
+              <w:rPr>
+                <w:rFonts w:ascii="Arial" w:hAnsi="Arial" w:cs="Arial"/>
+                <w:lang w:val="sv-SE"/>
+              </w:rPr>
+            </w:pPr>
+            <w:r>
+              <w:rPr>
+                <w:rFonts w:ascii="Arial" w:hAnsi="Arial" w:cs="Arial"/>
+                <w:lang w:val="sv-SE"/>
+              </w:rPr>
+              <w:t>Data personel Disminpersau yang belum sin</w:t>
+            </w:r>
+            <w:r>
+              <w:rPr>
+                <w:rFonts w:ascii="Arial" w:hAnsi="Arial" w:cs="Arial"/>
+                <w:lang w:val="sv-SE"/>
+              </w:rPr>
+              <w:t>kron</w:t>
+            </w:r>
+          </w:p>
+        </w:tc>
+        <w:tc>
+          <w:tcPr>
+            <w:tcW w:w="0" w:type="auto"/>
+            <w:vAlign w:val="center"/>
+          </w:tcPr>
+          <w:p>
+            <w:pPr>
+              <w:spacing w:line="360" w:lineRule="auto"/>
+              <w:rPr>
+                <w:rFonts w:ascii="Arial" w:hAnsi="Arial" w:cs="Arial"/>
+                <w:lang w:val="sv-SE"/>
+              </w:rPr>
+            </w:pPr>
+            <w:r>
+              <w:rPr>
+                <w:rFonts w:ascii="Arial" w:hAnsi="Arial" w:cs="Arial"/>
+                <w:lang w:val="sv-SE"/>
+              </w:rPr>
+              <w:t>Data personel Disminpersau sudah sin</w:t>
+            </w:r>
+            <w:r>
+              <w:rPr>
+                <w:rFonts w:ascii="Arial" w:hAnsi="Arial" w:cs="Arial"/>
+                <w:lang w:val="sv-SE"/>
+              </w:rPr>
+              <w:t>kron satu sama lain</w:t>
+            </w:r>
+          </w:p>
+        </w:tc>
+        <w:tc>
+          <w:tcPr>
+            <w:tcW w:w="0" w:type="auto"/>
+            <w:vAlign w:val="center"/>
+          </w:tcPr>
+          <w:p>
+            <w:pPr>
+              <w:spacing w:line="360" w:lineRule="auto"/>
+              <w:rPr>
+                <w:rFonts w:ascii="Arial" w:hAnsi="Arial" w:cs="Arial"/>
+                <w:lang w:val="sv-SE"/>
+              </w:rPr>
+            </w:pPr>
+            <w:r>
+              <w:rPr>
+                <w:rFonts w:ascii="Arial" w:hAnsi="Arial" w:cs="Arial"/>
+                <w:lang w:val="sv-SE"/>
+              </w:rPr>
+              <w:t>Belum optimalnya data personel di lingkungan Disminpersau</w:t>
+            </w:r>
+          </w:p>
+        </w:tc>
+      </w:tr>
+      <w:tr>
+        <w:tc>
+          <w:tcPr>
+            <w:tcW w:w="0" w:type="auto"/>
+            <w:gridSpan w:val="5"/>
+            <w:vAlign w:val="center"/>
+          </w:tcPr>
+          <w:p>
+            <w:pPr>
+              <w:spacing w:line="360" w:lineRule="auto"/>
+              <w:jc w:val="center"/>
+              <w:rPr>
+                <w:rFonts w:ascii="Arial" w:hAnsi="Arial" w:cs="Arial"/>
+                <w:lang w:val="sv-SE"/>
+              </w:rPr>
+            </w:pPr>
+            <w:r>
+              <w:rPr>
+                <w:rFonts w:ascii="Arial" w:hAnsi="Arial" w:cs="Arial"/>
+                <w:lang w:val="sv-SE"/>
+              </w:rPr>
+              <w:t>Bukti Pendukung</w:t>
+            </w:r>
+          </w:p>
+        </w:tc>
+      </w:tr>
+      <w:tr>
+        <w:tc>
+          <w:tcPr>
+            <w:tcW w:w="0" w:type="auto"/>
+            <w:gridSpan w:val="5"/>
+            <w:vAlign w:val="center"/>
+          </w:tcPr>
+          <w:p>
+            <w:pPr>
+              <w:spacing w:line="360" w:lineRule="auto"/>
+              <w:jc w:val="center"/>
+              <w:rPr>
+                <w:rFonts w:ascii="Arial" w:hAnsi="Arial" w:cs="Arial"/>
+                <w:lang w:val="sv-SE"/>
+              </w:rPr>
+            </w:pPr>
+            <w:r>
+              <w:rPr>
+                <w:rFonts w:ascii="Arial" w:hAnsi="Arial" w:cs="Arial"/>
+                <w:lang w:val="sv-SE"/>
+              </w:rPr>
+              <w:t>Foto</w:t>
+            </w:r>
+          </w:p>
+        </w:tc>
+      </w:tr>
+      <w:tr>
+        <w:tc>
+          <w:tcPr>
+            <w:tcW w:w="0" w:type="auto"/>
+            <w:vAlign w:val="center"/>
+          </w:tcPr>
+          <w:p>
+            <w:pPr>
+              <w:spacing w:line="360" w:lineRule="auto"/>
+              <w:jc w:val="center"/>
+              <w:rPr>
+                <w:rFonts w:ascii="Arial" w:hAnsi="Arial" w:cs="Arial"/>
+                <w:lang w:val="sv-SE"/>
+              </w:rPr>
+            </w:pPr>
+            <w:r>
+              <w:rPr>
+                <w:rFonts w:ascii="Arial" w:hAnsi="Arial" w:cs="Arial"/>
+                <w:lang w:val="sv-SE"/>
+              </w:rPr>
+              <w:t>3</w:t>
+            </w:r>
+          </w:p>
+        </w:tc>
+        <w:tc>
+          <w:tcPr>
+            <w:tcW w:w="0" w:type="auto"/>
+            <w:vAlign w:val="center"/>
+          </w:tcPr>
+          <w:p>
+            <w:pPr>
+              <w:spacing w:line="360" w:lineRule="auto"/>
+              <w:jc w:val="center"/>
+              <w:rPr>
+                <w:rFonts w:ascii="Arial" w:hAnsi="Arial" w:cs="Arial"/>
+                <w:lang w:val="sv-SE"/>
+              </w:rPr>
+            </w:pPr>
+            <w:r>
+              <w:rPr>
+                <w:rFonts w:ascii="Arial" w:hAnsi="Arial" w:cs="Arial"/>
+                <w:lang w:val="sv-SE"/>
+              </w:rPr>
+              <w:t>Unit kerja</w:t>
+            </w:r>
+          </w:p>
+        </w:tc>
+        <w:tc>
+          <w:tcPr>
+            <w:tcW w:w="0" w:type="auto"/>
+            <w:vAlign w:val="center"/>
+          </w:tcPr>
+          <w:p>
+            <w:pPr>
+              <w:spacing w:line="360" w:lineRule="auto"/>
+              <w:rPr>
+                <w:rFonts w:ascii="Arial" w:hAnsi="Arial" w:cs="Arial"/>
+                <w:lang w:val="sv-SE"/>
+              </w:rPr>
+            </w:pPr>
+            <w:r>
+              <w:rPr>
+                <w:rFonts w:ascii="Arial" w:hAnsi="Arial" w:cs="Arial"/>
+                <w:lang w:val="sv-SE"/>
+              </w:rPr>
+              <w:t>Takah tidak bisa diketahui keberadaannya</w:t>
+            </w:r>
+          </w:p>
+        </w:tc>
+        <w:tc>
+          <w:tcPr>
+            <w:tcW w:w="0" w:type="auto"/>
+            <w:vAlign w:val="center"/>
+          </w:tcPr>
+          <w:p>
+            <w:pPr>
+              <w:spacing w:line="360" w:lineRule="auto"/>
+              <w:rPr>
+                <w:rFonts w:ascii="Arial" w:hAnsi="Arial" w:cs="Arial"/>
+                <w:lang w:val="sv-SE"/>
+              </w:rPr>
+            </w:pPr>
+            <w:r>
+              <w:rPr>
+                <w:rFonts w:ascii="Arial" w:hAnsi="Arial" w:cs="Arial"/>
+                <w:lang w:val="sv-SE"/>
+              </w:rPr>
+              <w:t>Keberadaan takah bisa diketahui</w:t>
+            </w:r>
+          </w:p>
+        </w:tc>
+        <w:tc>
+          <w:tcPr>
+            <w:tcW w:w="0" w:type="auto"/>
+            <w:vAlign w:val="center"/>
+          </w:tcPr>
+          <w:p>
+            <w:pPr>
+              <w:spacing w:line="360" w:lineRule="auto"/>
+              <w:rPr>
+                <w:rFonts w:ascii="Arial" w:hAnsi="Arial" w:cs="Arial"/>
+                <w:lang w:val="sv-SE"/>
+              </w:rPr>
+            </w:pPr>
+            <w:r>
+              <w:rPr>
+                <w:rFonts w:ascii="Arial" w:hAnsi="Arial" w:cs="Arial"/>
+                <w:lang w:val="sv-SE"/>
+              </w:rPr>
+              <w:t>Kendala pemantauan dalam proses perjalanan takah</w:t>
+            </w:r>
+            <w:r>
+              <w:rPr>
+                <w:rFonts w:ascii="Arial" w:hAnsi="Arial" w:cs="Arial"/>
+                <w:lang w:val="sv-SE"/>
+              </w:rPr>
+              <w:t xml:space="preserve"> di lingkungan Disminpersau</w:t>
+            </w:r>
+          </w:p>
+        </w:tc>
+      </w:tr>
+      <w:tr>
+        <w:tc>
+          <w:tcPr>
+            <w:tcW w:w="0" w:type="auto"/>
+            <w:gridSpan w:val="5"/>
+            <w:vAlign w:val="center"/>
+          </w:tcPr>
+          <w:p>
+            <w:pPr>
+              <w:spacing w:line="360" w:lineRule="auto"/>
+              <w:jc w:val="center"/>
+              <w:rPr>
+                <w:rFonts w:ascii="Arial" w:hAnsi="Arial" w:cs="Arial"/>
+                <w:lang w:val="sv-SE"/>
+              </w:rPr>
+            </w:pPr>
+            <w:r>
+              <w:rPr>
+                <w:rFonts w:ascii="Arial" w:hAnsi="Arial" w:cs="Arial"/>
+                <w:lang w:val="sv-SE"/>
+              </w:rPr>
+              <w:t>Bukti Pendukung</w:t>
+            </w:r>
+          </w:p>
+        </w:tc>
+      </w:tr>
+      <w:tr>
+        <w:tc>
+          <w:tcPr>
+            <w:tcW w:w="0" w:type="auto"/>
+            <w:gridSpan w:val="5"/>
+            <w:vAlign w:val="center"/>
+          </w:tcPr>
+          <w:p>
+            <w:pPr>
+              <w:spacing w:line="360" w:lineRule="auto"/>
+              <w:jc w:val="center"/>
+              <w:rPr>
+                <w:rFonts w:ascii="Arial" w:hAnsi="Arial" w:cs="Arial"/>
+                <w:lang w:val="sv-SE"/>
+              </w:rPr>
+            </w:pPr>
+            <w:r>
+              <w:rPr>
+                <w:rFonts w:ascii="Arial" w:hAnsi="Arial" w:cs="Arial"/>
+                <w:lang w:val="sv-SE"/>
+              </w:rPr>
+              <w:t>Foto</w:t>
+            </w:r>
+          </w:p>
+        </w:tc>
+      </w:tr>
+      <w:tr>
+        <w:tc>
+          <w:tcPr>
+            <w:tcW w:w="0" w:type="auto"/>
+            <w:vAlign w:val="center"/>
+          </w:tcPr>
+          <w:p>
+            <w:pPr>
+              <w:spacing w:line="360" w:lineRule="auto"/>
+              <w:jc w:val="center"/>
+              <w:rPr>
+                <w:rFonts w:ascii="Arial" w:hAnsi="Arial" w:cs="Arial"/>
+                <w:lang w:val="sv-SE"/>
+              </w:rPr>
+            </w:pPr>
+            <w:r>
+              <w:rPr>
+                <w:rFonts w:ascii="Arial" w:hAnsi="Arial" w:cs="Arial"/>
+                <w:lang w:val="sv-SE"/>
+              </w:rPr>
+              <w:t>4</w:t>
+            </w:r>
+          </w:p>
+        </w:tc>
+        <w:tc>
+          <w:tcPr>
+            <w:tcW w:w="0" w:type="auto"/>
+            <w:vAlign w:val="center"/>
+          </w:tcPr>
+          <w:p>
+            <w:pPr>
+              <w:spacing w:line="360" w:lineRule="auto"/>
+              <w:jc w:val="center"/>
+              <w:rPr>
+                <w:rFonts w:ascii="Arial" w:hAnsi="Arial" w:cs="Arial"/>
+                <w:lang w:val="sv-SE"/>
+              </w:rPr>
+            </w:pPr>
+            <w:r>
+              <w:rPr>
+                <w:rFonts w:ascii="Arial" w:hAnsi="Arial" w:cs="Arial"/>
+                <w:lang w:val="sv-SE"/>
+              </w:rPr>
+              <w:t>Unit Kerja</w:t>
+            </w:r>
+          </w:p>
+        </w:tc>
+        <w:tc>
+          <w:tcPr>
+            <w:tcW w:w="0" w:type="auto"/>
+            <w:vAlign w:val="center"/>
+          </w:tcPr>
+          <w:p>
+            <w:pPr>
+              <w:spacing w:line="360" w:lineRule="auto"/>
+              <w:rPr>
+                <w:rFonts w:ascii="Arial" w:hAnsi="Arial" w:cs="Arial"/>
+                <w:lang w:val="sv-SE"/>
+              </w:rPr>
+            </w:pPr>
+            <w:r>
+              <w:rPr>
+                <w:rFonts w:ascii="Arial" w:hAnsi="Arial" w:cs="Arial"/>
+                <w:lang w:val="sv-SE"/>
+              </w:rPr>
+              <w:t>Pencatatan surat dan telegram masih menggunakan buku</w:t>
+            </w:r>
+          </w:p>
+        </w:tc>
+        <w:tc>
+          <w:tcPr>
+            <w:tcW w:w="0" w:type="auto"/>
+            <w:vAlign w:val="center"/>
+          </w:tcPr>
+          <w:p>
+            <w:pPr>
+              <w:spacing w:line="360" w:lineRule="auto"/>
+              <w:rPr>
+                <w:rFonts w:ascii="Arial" w:hAnsi="Arial" w:cs="Arial"/>
+                <w:lang w:val="sv-SE"/>
+              </w:rPr>
+            </w:pPr>
+            <w:r>
+              <w:rPr>
+                <w:rFonts w:ascii="Arial" w:hAnsi="Arial" w:cs="Arial"/>
+                <w:lang w:val="sv-SE"/>
+              </w:rPr>
+              <w:t>Pencatatan surat dan telegram sudah menggunakan Excel</w:t>
+            </w:r>
+          </w:p>
+        </w:tc>
+        <w:tc>
+          <w:tcPr>
+            <w:tcW w:w="0" w:type="auto"/>
+            <w:vAlign w:val="center"/>
+          </w:tcPr>
+          <w:p>
+            <w:pPr>
+              <w:spacing w:line="360" w:lineRule="auto"/>
+              <w:rPr>
+                <w:rFonts w:ascii="Arial" w:hAnsi="Arial" w:cs="Arial"/>
+                <w:lang w:val="sv-SE"/>
+              </w:rPr>
+            </w:pPr>
+            <w:r>
+              <w:rPr>
+                <w:rFonts w:ascii="Arial" w:hAnsi="Arial" w:cs="Arial"/>
+                <w:lang w:val="sv-SE"/>
+              </w:rPr>
+              <w:t>Belum ada pencatatan secara digital untuk surat dan telegram masuk di Bagum</w:t>
+            </w:r>
+            <w:r>
+              <w:rPr>
+                <w:rFonts w:ascii="Arial" w:hAnsi="Arial" w:cs="Arial"/>
+                <w:lang w:val="sv-SE"/>
+              </w:rPr>
+              <w:t xml:space="preserve"> </w:t>
+            </w:r>
+            <w:r>
+              <w:rPr>
+                <w:rFonts w:ascii="Arial" w:hAnsi="Arial" w:cs="Arial"/>
+                <w:lang w:val="sv-SE"/>
+              </w:rPr>
+              <w:t>Disminpersau</w:t>
+            </w:r>
+          </w:p>
+        </w:tc>
+      </w:tr>
+      <w:tr>
+        <w:tc>
+          <w:tcPr>
+            <w:tcW w:w="0" w:type="auto"/>
+            <w:gridSpan w:val="5"/>
+            <w:vAlign w:val="center"/>
+          </w:tcPr>
+          <w:p>
+            <w:pPr>
+              <w:spacing w:line="360" w:lineRule="auto"/>
+              <w:jc w:val="center"/>
+              <w:rPr>
+                <w:rFonts w:ascii="Arial" w:hAnsi="Arial" w:cs="Arial"/>
+                <w:lang w:val="sv-SE"/>
+              </w:rPr>
+            </w:pPr>
+            <w:r>
+              <w:rPr>
+                <w:rFonts w:ascii="Arial" w:hAnsi="Arial" w:cs="Arial"/>
+                <w:lang w:val="sv-SE"/>
+              </w:rPr>
+              <w:t>Bukti Pendukung</w:t>
+            </w:r>
+          </w:p>
+        </w:tc>
+      </w:tr>
+      <w:tr>
+        <w:tc>
+          <w:tcPr>
+            <w:tcW w:w="0" w:type="auto"/>
+            <w:gridSpan w:val="5"/>
+            <w:vAlign w:val="center"/>
+          </w:tcPr>
+          <w:p>
+            <w:pPr>
+              <w:spacing w:line="360" w:lineRule="auto"/>
+              <w:jc w:val="center"/>
+              <w:rPr>
+                <w:rFonts w:ascii="Arial" w:hAnsi="Arial" w:cs="Arial"/>
+                <w:lang w:val="sv-SE"/>
+              </w:rPr>
+            </w:pPr>
+            <w:r>
+              <w:rPr>
+                <w:rFonts w:ascii="Arial" w:hAnsi="Arial" w:cs="Arial"/>
+                <w:lang w:val="sv-SE"/>
+              </w:rPr>
+              <w:t>Foto</w:t>
+            </w:r>
+          </w:p>
+        </w:tc>
+      </w:tr>
+    </w:tbl>
     <w:p>
       <w:pPr>
         <w:spacing w:after="0" w:line="360" w:lineRule="auto"/>

</xml_diff>

<commit_message>
finish apkl bab III
</commit_message>
<xml_diff>
--- a/bab iii.docx
+++ b/bab iii.docx
@@ -30,343 +30,7 @@
         <w:rPr>
           <w:rFonts w:ascii="Arial" w:hAnsi="Arial" w:cs="Arial"/>
         </w:rPr>
-        <w:t xml:space="preserve">Guna </w:t>
-      </w:r>
-      <w:proofErr w:type="spellStart"/>
-      <w:r>
-        <w:rPr>
-          <w:rFonts w:ascii="Arial" w:hAnsi="Arial" w:cs="Arial"/>
-        </w:rPr>
-        <w:t>menegakkan</w:t>
-      </w:r>
-      <w:proofErr w:type="spellEnd"/>
-      <w:r>
-        <w:rPr>
-          <w:rFonts w:ascii="Arial" w:hAnsi="Arial" w:cs="Arial"/>
-        </w:rPr>
-        <w:t xml:space="preserve"> </w:t>
-      </w:r>
-      <w:proofErr w:type="spellStart"/>
-      <w:r>
-        <w:rPr>
-          <w:rFonts w:ascii="Arial" w:hAnsi="Arial" w:cs="Arial"/>
-        </w:rPr>
-        <w:t>amanat</w:t>
-      </w:r>
-      <w:proofErr w:type="spellEnd"/>
-      <w:r>
-        <w:rPr>
-          <w:rFonts w:ascii="Arial" w:hAnsi="Arial" w:cs="Arial"/>
-        </w:rPr>
-        <w:t xml:space="preserve"> Pasal 4 dan Pasal 5 UU No. 5 </w:t>
-      </w:r>
-      <w:proofErr w:type="spellStart"/>
-      <w:r>
-        <w:rPr>
-          <w:rFonts w:ascii="Arial" w:hAnsi="Arial" w:cs="Arial"/>
-        </w:rPr>
-        <w:t>Tahun</w:t>
-      </w:r>
-      <w:proofErr w:type="spellEnd"/>
-      <w:r>
-        <w:rPr>
-          <w:rFonts w:ascii="Arial" w:hAnsi="Arial" w:cs="Arial"/>
-        </w:rPr>
-        <w:t xml:space="preserve"> 2014 </w:t>
-      </w:r>
-      <w:proofErr w:type="spellStart"/>
-      <w:r>
-        <w:rPr>
-          <w:rFonts w:ascii="Arial" w:hAnsi="Arial" w:cs="Arial"/>
-        </w:rPr>
-        <w:t>tentang</w:t>
-      </w:r>
-      <w:proofErr w:type="spellEnd"/>
-      <w:r>
-        <w:rPr>
-          <w:rFonts w:ascii="Arial" w:hAnsi="Arial" w:cs="Arial"/>
-        </w:rPr>
-        <w:t xml:space="preserve"> </w:t>
-      </w:r>
-      <w:proofErr w:type="spellStart"/>
-      <w:r>
-        <w:rPr>
-          <w:rFonts w:ascii="Arial" w:hAnsi="Arial" w:cs="Arial"/>
-        </w:rPr>
-        <w:t>Aparatur</w:t>
-      </w:r>
-      <w:proofErr w:type="spellEnd"/>
-      <w:r>
-        <w:rPr>
-          <w:rFonts w:ascii="Arial" w:hAnsi="Arial" w:cs="Arial"/>
-        </w:rPr>
-        <w:t xml:space="preserve"> </w:t>
-      </w:r>
-      <w:proofErr w:type="spellStart"/>
-      <w:r>
-        <w:rPr>
-          <w:rFonts w:ascii="Arial" w:hAnsi="Arial" w:cs="Arial"/>
-        </w:rPr>
-        <w:t>Sipil</w:t>
-      </w:r>
-      <w:proofErr w:type="spellEnd"/>
-      <w:r>
-        <w:rPr>
-          <w:rFonts w:ascii="Arial" w:hAnsi="Arial" w:cs="Arial"/>
-        </w:rPr>
-        <w:t xml:space="preserve"> Negara, </w:t>
-      </w:r>
-      <w:proofErr w:type="spellStart"/>
-      <w:r>
-        <w:rPr>
-          <w:rFonts w:ascii="Arial" w:hAnsi="Arial" w:cs="Arial"/>
-        </w:rPr>
-        <w:t>Pemerintah</w:t>
-      </w:r>
-      <w:proofErr w:type="spellEnd"/>
-      <w:r>
-        <w:rPr>
-          <w:rFonts w:ascii="Arial" w:hAnsi="Arial" w:cs="Arial"/>
-        </w:rPr>
-        <w:t xml:space="preserve"> </w:t>
-      </w:r>
-      <w:proofErr w:type="spellStart"/>
-      <w:r>
-        <w:rPr>
-          <w:rFonts w:ascii="Arial" w:hAnsi="Arial" w:cs="Arial"/>
-        </w:rPr>
-        <w:t>menyelaraskan</w:t>
-      </w:r>
-      <w:proofErr w:type="spellEnd"/>
-      <w:r>
-        <w:rPr>
-          <w:rFonts w:ascii="Arial" w:hAnsi="Arial" w:cs="Arial"/>
-        </w:rPr>
-        <w:t xml:space="preserve"> </w:t>
-      </w:r>
-      <w:proofErr w:type="spellStart"/>
-      <w:r>
-        <w:rPr>
-          <w:rFonts w:ascii="Arial" w:hAnsi="Arial" w:cs="Arial"/>
-        </w:rPr>
-        <w:t>nilai-nilai</w:t>
-      </w:r>
-      <w:proofErr w:type="spellEnd"/>
-      <w:r>
-        <w:rPr>
-          <w:rFonts w:ascii="Arial" w:hAnsi="Arial" w:cs="Arial"/>
-        </w:rPr>
-        <w:t xml:space="preserve"> </w:t>
-      </w:r>
-      <w:proofErr w:type="spellStart"/>
-      <w:r>
-        <w:rPr>
-          <w:rFonts w:ascii="Arial" w:hAnsi="Arial" w:cs="Arial"/>
-        </w:rPr>
-        <w:t>dasar</w:t>
-      </w:r>
-      <w:proofErr w:type="spellEnd"/>
-      <w:r>
-        <w:rPr>
-          <w:rFonts w:ascii="Arial" w:hAnsi="Arial" w:cs="Arial"/>
-        </w:rPr>
-        <w:t xml:space="preserve"> ASN. </w:t>
-      </w:r>
-      <w:proofErr w:type="spellStart"/>
-      <w:r>
-        <w:rPr>
-          <w:rFonts w:ascii="Arial" w:hAnsi="Arial" w:cs="Arial"/>
-        </w:rPr>
-        <w:t>Keseragaman</w:t>
-      </w:r>
-      <w:proofErr w:type="spellEnd"/>
-      <w:r>
-        <w:rPr>
-          <w:rFonts w:ascii="Arial" w:hAnsi="Arial" w:cs="Arial"/>
-        </w:rPr>
-        <w:t xml:space="preserve"> </w:t>
-      </w:r>
-      <w:proofErr w:type="spellStart"/>
-      <w:r>
-        <w:rPr>
-          <w:rFonts w:ascii="Arial" w:hAnsi="Arial" w:cs="Arial"/>
-        </w:rPr>
-        <w:t>nilai</w:t>
-      </w:r>
-      <w:proofErr w:type="spellEnd"/>
-      <w:r>
-        <w:rPr>
-          <w:rFonts w:ascii="Arial" w:hAnsi="Arial" w:cs="Arial"/>
-        </w:rPr>
-        <w:t xml:space="preserve"> </w:t>
-      </w:r>
-      <w:proofErr w:type="spellStart"/>
-      <w:r>
-        <w:rPr>
-          <w:rFonts w:ascii="Arial" w:hAnsi="Arial" w:cs="Arial"/>
-        </w:rPr>
-        <w:t>ini</w:t>
-      </w:r>
-      <w:proofErr w:type="spellEnd"/>
-      <w:r>
-        <w:rPr>
-          <w:rFonts w:ascii="Arial" w:hAnsi="Arial" w:cs="Arial"/>
-        </w:rPr>
-        <w:t xml:space="preserve"> juga </w:t>
-      </w:r>
-      <w:proofErr w:type="spellStart"/>
-      <w:r>
-        <w:rPr>
-          <w:rFonts w:ascii="Arial" w:hAnsi="Arial" w:cs="Arial"/>
-        </w:rPr>
-        <w:t>menjadi</w:t>
-      </w:r>
-      <w:proofErr w:type="spellEnd"/>
-      <w:r>
-        <w:rPr>
-          <w:rFonts w:ascii="Arial" w:hAnsi="Arial" w:cs="Arial"/>
-        </w:rPr>
-        <w:t xml:space="preserve"> strategi </w:t>
-      </w:r>
-      <w:proofErr w:type="spellStart"/>
-      <w:r>
-        <w:rPr>
-          <w:rFonts w:ascii="Arial" w:hAnsi="Arial" w:cs="Arial"/>
-        </w:rPr>
-        <w:t>kunci</w:t>
-      </w:r>
-      <w:proofErr w:type="spellEnd"/>
-      <w:r>
-        <w:rPr>
-          <w:rFonts w:ascii="Arial" w:hAnsi="Arial" w:cs="Arial"/>
-        </w:rPr>
-        <w:t xml:space="preserve"> </w:t>
-      </w:r>
-      <w:proofErr w:type="spellStart"/>
-      <w:r>
-        <w:rPr>
-          <w:rFonts w:ascii="Arial" w:hAnsi="Arial" w:cs="Arial"/>
-        </w:rPr>
-        <w:t>dalam</w:t>
-      </w:r>
-      <w:proofErr w:type="spellEnd"/>
-      <w:r>
-        <w:rPr>
-          <w:rFonts w:ascii="Arial" w:hAnsi="Arial" w:cs="Arial"/>
-        </w:rPr>
-        <w:t xml:space="preserve"> </w:t>
-      </w:r>
-      <w:proofErr w:type="spellStart"/>
-      <w:r>
-        <w:rPr>
-          <w:rFonts w:ascii="Arial" w:hAnsi="Arial" w:cs="Arial"/>
-        </w:rPr>
-        <w:t>membangun</w:t>
-      </w:r>
-      <w:proofErr w:type="spellEnd"/>
-      <w:r>
-        <w:rPr>
-          <w:rFonts w:ascii="Arial" w:hAnsi="Arial" w:cs="Arial"/>
-        </w:rPr>
-        <w:t xml:space="preserve"> </w:t>
-      </w:r>
-      <w:proofErr w:type="spellStart"/>
-      <w:r>
-        <w:rPr>
-          <w:rFonts w:ascii="Arial" w:hAnsi="Arial" w:cs="Arial"/>
-        </w:rPr>
-        <w:t>budaya</w:t>
-      </w:r>
-      <w:proofErr w:type="spellEnd"/>
-      <w:r>
-        <w:rPr>
-          <w:rFonts w:ascii="Arial" w:hAnsi="Arial" w:cs="Arial"/>
-        </w:rPr>
-        <w:t xml:space="preserve"> </w:t>
-      </w:r>
-      <w:proofErr w:type="spellStart"/>
-      <w:r>
-        <w:rPr>
-          <w:rFonts w:ascii="Arial" w:hAnsi="Arial" w:cs="Arial"/>
-        </w:rPr>
-        <w:t>kerja</w:t>
-      </w:r>
-      <w:proofErr w:type="spellEnd"/>
-      <w:r>
-        <w:rPr>
-          <w:rFonts w:ascii="Arial" w:hAnsi="Arial" w:cs="Arial"/>
-        </w:rPr>
-        <w:t xml:space="preserve"> yang </w:t>
-      </w:r>
-      <w:proofErr w:type="spellStart"/>
-      <w:r>
-        <w:rPr>
-          <w:rFonts w:ascii="Arial" w:hAnsi="Arial" w:cs="Arial"/>
-        </w:rPr>
-        <w:t>unggul</w:t>
-      </w:r>
-      <w:proofErr w:type="spellEnd"/>
-      <w:r>
-        <w:rPr>
-          <w:rFonts w:ascii="Arial" w:hAnsi="Arial" w:cs="Arial"/>
-        </w:rPr>
-        <w:t xml:space="preserve"> dan </w:t>
-      </w:r>
-      <w:proofErr w:type="spellStart"/>
-      <w:r>
-        <w:rPr>
-          <w:rFonts w:ascii="Arial" w:hAnsi="Arial" w:cs="Arial"/>
-        </w:rPr>
-        <w:t>mentransformasi</w:t>
-      </w:r>
-      <w:proofErr w:type="spellEnd"/>
-      <w:r>
-        <w:rPr>
-          <w:rFonts w:ascii="Arial" w:hAnsi="Arial" w:cs="Arial"/>
-        </w:rPr>
-        <w:t xml:space="preserve"> </w:t>
-      </w:r>
-      <w:proofErr w:type="spellStart"/>
-      <w:r>
-        <w:rPr>
-          <w:rFonts w:ascii="Arial" w:hAnsi="Arial" w:cs="Arial"/>
-        </w:rPr>
-        <w:t>pengelolaan</w:t>
-      </w:r>
-      <w:proofErr w:type="spellEnd"/>
-      <w:r>
-        <w:rPr>
-          <w:rFonts w:ascii="Arial" w:hAnsi="Arial" w:cs="Arial"/>
-        </w:rPr>
-        <w:t xml:space="preserve"> ASN </w:t>
-      </w:r>
-      <w:proofErr w:type="spellStart"/>
-      <w:r>
-        <w:rPr>
-          <w:rFonts w:ascii="Arial" w:hAnsi="Arial" w:cs="Arial"/>
-        </w:rPr>
-        <w:t>ke</w:t>
-      </w:r>
-      <w:proofErr w:type="spellEnd"/>
-      <w:r>
-        <w:rPr>
-          <w:rFonts w:ascii="Arial" w:hAnsi="Arial" w:cs="Arial"/>
-        </w:rPr>
-        <w:t xml:space="preserve"> </w:t>
-      </w:r>
-      <w:proofErr w:type="spellStart"/>
-      <w:r>
-        <w:rPr>
-          <w:rFonts w:ascii="Arial" w:hAnsi="Arial" w:cs="Arial"/>
-        </w:rPr>
-        <w:t>arah</w:t>
-      </w:r>
-      <w:proofErr w:type="spellEnd"/>
-      <w:r>
-        <w:rPr>
-          <w:rFonts w:ascii="Arial" w:hAnsi="Arial" w:cs="Arial"/>
-        </w:rPr>
-        <w:t> </w:t>
+        <w:t>Guna menegakkan amanat Pasal 4 dan Pasal 5 UU No. 5 Tahun 2014 tentang Aparatur Sipil Negara, Pemerintah menyelaraskan nilai-nilai dasar ASN. Keseragaman nilai ini juga menjadi strategi kunci dalam membangun budaya kerja yang unggul dan mentransformasi pengelolaan ASN ke arah </w:t>
       </w:r>
       <w:r>
         <w:rPr>
@@ -1841,6 +1505,53 @@
           <w:lang w:val="sv-SE"/>
         </w:rPr>
       </w:pPr>
+      <w:r>
+        <w:rPr>
+          <w:rFonts w:ascii="Arial" w:hAnsi="Arial" w:cs="Arial"/>
+          <w:lang w:val="sv-SE"/>
+        </w:rPr>
+        <w:t xml:space="preserve">2. Penetapan </w:t>
+      </w:r>
+      <w:r>
+        <w:rPr>
+          <w:rFonts w:ascii="Arial" w:hAnsi="Arial" w:cs="Arial"/>
+          <w:i/>
+          <w:iCs/>
+          <w:lang w:val="sv-SE"/>
+        </w:rPr>
+        <w:t>Core Issue</w:t>
+      </w:r>
+    </w:p>
+    <w:p>
+      <w:pPr>
+        <w:spacing w:after="0" w:line="360" w:lineRule="auto"/>
+        <w:rPr>
+          <w:rFonts w:ascii="Arial" w:hAnsi="Arial" w:cs="Arial"/>
+          <w:lang w:val="sv-SE"/>
+        </w:rPr>
+      </w:pPr>
+      <w:r>
+        <w:rPr>
+          <w:rFonts w:ascii="Arial" w:hAnsi="Arial" w:cs="Arial"/>
+          <w:lang w:val="sv-SE"/>
+        </w:rPr>
+        <w:t>a. Metode APKL</w:t>
+      </w:r>
+    </w:p>
+    <w:p>
+      <w:pPr>
+        <w:rPr>
+          <w:rFonts w:ascii="Arial" w:hAnsi="Arial" w:cs="Arial"/>
+          <w:lang w:val="sv-SE"/>
+        </w:rPr>
+      </w:pPr>
+      <w:r>
+        <w:rPr>
+          <w:rFonts w:ascii="Arial" w:hAnsi="Arial" w:cs="Arial"/>
+          <w:lang w:val="sv-SE"/>
+        </w:rPr>
+        <w:br w:type="page"/>
+      </w:r>
     </w:p>
     <w:p>
       <w:pPr>
@@ -1857,6 +1568,15 @@
         </w:rPr>
         <w:t>D. Gagasan Pemecahan Isu</w:t>
       </w:r>
+    </w:p>
+    <w:p>
+      <w:pPr>
+        <w:spacing w:after="0" w:line="360" w:lineRule="auto"/>
+        <w:rPr>
+          <w:rFonts w:ascii="Arial" w:hAnsi="Arial" w:cs="Arial"/>
+          <w:lang w:val="sv-SE"/>
+        </w:rPr>
+      </w:pPr>
     </w:p>
     <w:p>
       <w:pPr>

</xml_diff>